<commit_message>
updates to CV and new project
</commit_message>
<xml_diff>
--- a/downloads/CV- WES SA.docx
+++ b/downloads/CV- WES SA.docx
@@ -1,6 +1,6 @@
 
 <file path=word/document.xml><?xml version="1.0" encoding="utf-8"?>
-<w:document xmlns:o="urn:schemas-microsoft-com:office:office" xmlns:r="http://schemas.openxmlformats.org/officeDocument/2006/relationships" xmlns:v="urn:schemas-microsoft-com:vml" xmlns:w="http://schemas.openxmlformats.org/wordprocessingml/2006/main" xmlns:w10="urn:schemas-microsoft-com:office:word" xmlns:wp="http://schemas.openxmlformats.org/drawingml/2006/wordprocessingDrawing" xmlns:wps="http://schemas.microsoft.com/office/word/2010/wordprocessingShape" xmlns:wpg="http://schemas.microsoft.com/office/word/2010/wordprocessingGroup" xmlns:mc="http://schemas.openxmlformats.org/markup-compatibility/2006" xmlns:wp14="http://schemas.microsoft.com/office/word/2010/wordprocessingDrawing" xmlns:w14="http://schemas.microsoft.com/office/word/2010/wordml" mc:Ignorable="w14 wp14">
+<w:document xmlns:o="urn:schemas-microsoft-com:office:office" xmlns:r="http://schemas.openxmlformats.org/officeDocument/2006/relationships" xmlns:v="urn:schemas-microsoft-com:vml" xmlns:w="http://schemas.openxmlformats.org/wordprocessingml/2006/main" xmlns:w10="urn:schemas-microsoft-com:office:word" xmlns:wp="http://schemas.openxmlformats.org/drawingml/2006/wordprocessingDrawing" xmlns:wps="http://schemas.microsoft.com/office/word/2010/wordprocessingShape" xmlns:wpg="http://schemas.microsoft.com/office/word/2010/wordprocessingGroup" xmlns:mc="http://schemas.openxmlformats.org/markup-compatibility/2006" xmlns:wp14="http://schemas.microsoft.com/office/word/2010/wordprocessingDrawing" xmlns:w14="http://schemas.microsoft.com/office/word/2010/wordml" xmlns:w15="http://schemas.microsoft.com/office/word/2012/wordml" mc:Ignorable="w14 wp14 w15">
   <w:body>
     <w:p>
       <w:pPr>
@@ -54,7 +54,9 @@
           <w:sz w:val="32"/>
           <w:szCs w:val="32"/>
         </w:rPr>
-        <w:t>Wesley White MAAT</w:t>
+        <w:t>Wesley White</w:t>
+        <w:tab/>
+        <w:tab/>
         <w:tab/>
       </w:r>
       <w:r>
@@ -184,7 +186,23 @@
           <w:sz w:val="20"/>
           <w:szCs w:val="20"/>
         </w:rPr>
-        <w:t>After nearly 10 years in the accounting profession I found a passion for technology and seeing how it can transform lives through automation, which has led to me to want to shift focus from the numbers and to be able to support those who can build those transformative software by implementing the infrastructure and services to be able to make that happen. I am at my best when able to talk strategy and understanding client’s requirements but still maintain an excellent level of detail to create the best solution for the client.</w:t>
+        <w:t xml:space="preserve">After nearly 10 years in the accounting profession I found a passion for technology </w:t>
+      </w:r>
+      <w:r>
+        <w:rPr>
+          <w:rFonts w:ascii="Noto Sans" w:hAnsi="Noto Sans"/>
+          <w:sz w:val="20"/>
+          <w:szCs w:val="20"/>
+        </w:rPr>
+        <w:t>born through learning about AWS and seeing just how much it can revolutionise business across all sectors. After studying it for over a year and using its various services I decided to make the change into tech.</w:t>
+      </w:r>
+      <w:r>
+        <w:rPr>
+          <w:rFonts w:ascii="Noto Sans" w:hAnsi="Noto Sans"/>
+          <w:sz w:val="20"/>
+          <w:szCs w:val="20"/>
+        </w:rPr>
+        <w:t xml:space="preserve"> I am a keen problem solver and love getting stuck in to find the best solution for the client.</w:t>
       </w:r>
     </w:p>
     <w:p>
@@ -346,6 +364,33 @@
           <w:sz w:val="20"/>
           <w:szCs w:val="20"/>
         </w:rPr>
+        <w:t>Microsoft</w:t>
+        <w:tab/>
+        <w:tab/>
+        <w:tab/>
+        <w:tab/>
+        <w:t>Azure Fundamentals AZ-900</w:t>
+        <w:tab/>
+        <w:tab/>
+        <w:tab/>
+        <w:tab/>
+        <w:t>Dec 2021</w:t>
+      </w:r>
+    </w:p>
+    <w:p>
+      <w:pPr>
+        <w:pStyle w:val="Normal"/>
+        <w:rPr>
+          <w:sz w:val="20"/>
+          <w:szCs w:val="20"/>
+        </w:rPr>
+      </w:pPr>
+      <w:r>
+        <w:rPr>
+          <w:rFonts w:ascii="Noto Sans" w:hAnsi="Noto Sans"/>
+          <w:sz w:val="20"/>
+          <w:szCs w:val="20"/>
+        </w:rPr>
         <w:t>Hashicorp</w:t>
         <w:tab/>
         <w:tab/>
@@ -358,6 +403,32 @@
         <w:tab/>
         <w:tab/>
         <w:t>Dec 2021</w:t>
+      </w:r>
+    </w:p>
+    <w:p>
+      <w:pPr>
+        <w:pStyle w:val="Normal"/>
+        <w:rPr>
+          <w:sz w:val="20"/>
+          <w:szCs w:val="20"/>
+        </w:rPr>
+      </w:pPr>
+      <w:r>
+        <w:rPr>
+          <w:rFonts w:ascii="Noto Sans" w:hAnsi="Noto Sans"/>
+          <w:sz w:val="20"/>
+          <w:szCs w:val="20"/>
+        </w:rPr>
+        <w:t>BCS</w:t>
+        <w:tab/>
+        <w:tab/>
+        <w:tab/>
+        <w:tab/>
+        <w:tab/>
+        <w:t>Foundation in Digital Solutions Development</w:t>
+        <w:tab/>
+        <w:tab/>
+        <w:t>May 2022</w:t>
       </w:r>
     </w:p>
     <w:p>
@@ -561,7 +632,7 @@
           <w:sz w:val="20"/>
           <w:szCs w:val="20"/>
         </w:rPr>
-        <w:t>Daily use Linux as main operating system including moderate use of the command line to update system packages and run basic commands such as SSH into other machines</w:t>
+        <w:t>Competent with Linux systems across Fedora, Arch and Debian based systems, confident in using the command line and have experience creating and running bash scripts</w:t>
       </w:r>
     </w:p>
     <w:p>
@@ -582,7 +653,15 @@
           <w:sz w:val="20"/>
           <w:szCs w:val="20"/>
         </w:rPr>
-        <w:t>Competent in HTML and CSS with basic JavaScript experience including running an API on a custom webpage hosted on AWS CloudFront</w:t>
+        <w:t xml:space="preserve">Competent with HTML, CSS and JS and can build static webpages and host them </w:t>
+      </w:r>
+      <w:r>
+        <w:rPr>
+          <w:rFonts w:ascii="Noto Sans" w:hAnsi="Noto Sans"/>
+          <w:sz w:val="20"/>
+          <w:szCs w:val="20"/>
+        </w:rPr>
+        <w:t>on EC2, ECS, S3 and Cloudfront</w:t>
       </w:r>
     </w:p>
     <w:p>
@@ -603,7 +682,136 @@
           <w:sz w:val="20"/>
           <w:szCs w:val="20"/>
         </w:rPr>
+        <w:t xml:space="preserve">Experienced with both the AWS Console and the CLI to create cloud infrastructure, interact with services such as S3 and Route 53 </w:t>
+      </w:r>
+      <w:r>
+        <w:rPr>
+          <w:rFonts w:ascii="Noto Sans" w:hAnsi="Noto Sans"/>
+          <w:sz w:val="20"/>
+          <w:szCs w:val="20"/>
+        </w:rPr>
+        <w:t>and maintain my web servers with high availability using AWS S3 and Cloudfront</w:t>
+      </w:r>
+    </w:p>
+    <w:p>
+      <w:pPr>
+        <w:pStyle w:val="Normal"/>
+        <w:numPr>
+          <w:ilvl w:val="0"/>
+          <w:numId w:val="1"/>
+        </w:numPr>
+        <w:rPr>
+          <w:sz w:val="20"/>
+          <w:szCs w:val="20"/>
+        </w:rPr>
+      </w:pPr>
+      <w:r>
+        <w:rPr>
+          <w:rFonts w:ascii="Noto Sans" w:hAnsi="Noto Sans"/>
+          <w:sz w:val="20"/>
+          <w:szCs w:val="20"/>
+        </w:rPr>
         <w:t>Competent with Windows and can perform basic maintenance with command prompt and powershell, familiar and experienced with Remote Desktop Connection</w:t>
+      </w:r>
+    </w:p>
+    <w:p>
+      <w:pPr>
+        <w:pStyle w:val="Normal"/>
+        <w:numPr>
+          <w:ilvl w:val="0"/>
+          <w:numId w:val="1"/>
+        </w:numPr>
+        <w:rPr>
+          <w:sz w:val="20"/>
+          <w:szCs w:val="20"/>
+        </w:rPr>
+      </w:pPr>
+      <w:r>
+        <w:rPr>
+          <w:rFonts w:ascii="Noto Sans" w:hAnsi="Noto Sans"/>
+          <w:sz w:val="20"/>
+          <w:szCs w:val="20"/>
+        </w:rPr>
+        <w:t>Familiar with Git and have experience building a full CI/CD pipeline with AWS CodePipeline</w:t>
+      </w:r>
+    </w:p>
+    <w:p>
+      <w:pPr>
+        <w:pStyle w:val="Normal"/>
+        <w:numPr>
+          <w:ilvl w:val="0"/>
+          <w:numId w:val="1"/>
+        </w:numPr>
+        <w:rPr>
+          <w:sz w:val="20"/>
+          <w:szCs w:val="20"/>
+        </w:rPr>
+      </w:pPr>
+      <w:r>
+        <w:rPr>
+          <w:rFonts w:ascii="Noto Sans" w:hAnsi="Noto Sans"/>
+          <w:sz w:val="20"/>
+          <w:szCs w:val="20"/>
+        </w:rPr>
+        <w:t xml:space="preserve">Competent in Python (including usage of the AWS SDK’s </w:t>
+      </w:r>
+      <w:r>
+        <w:rPr>
+          <w:rFonts w:ascii="Noto Sans" w:hAnsi="Noto Sans"/>
+          <w:sz w:val="20"/>
+          <w:szCs w:val="20"/>
+        </w:rPr>
+        <w:t>with AWS Lambda</w:t>
+      </w:r>
+      <w:r>
+        <w:rPr>
+          <w:rFonts w:ascii="Noto Sans" w:hAnsi="Noto Sans"/>
+          <w:sz w:val="20"/>
+          <w:szCs w:val="20"/>
+        </w:rPr>
+        <w:t>) and currently studying Go</w:t>
+      </w:r>
+    </w:p>
+    <w:p>
+      <w:pPr>
+        <w:pStyle w:val="Normal"/>
+        <w:numPr>
+          <w:ilvl w:val="0"/>
+          <w:numId w:val="1"/>
+        </w:numPr>
+        <w:rPr>
+          <w:sz w:val="20"/>
+          <w:szCs w:val="20"/>
+        </w:rPr>
+      </w:pPr>
+      <w:r>
+        <w:rPr>
+          <w:rFonts w:ascii="Noto Sans" w:hAnsi="Noto Sans"/>
+          <w:sz w:val="20"/>
+          <w:szCs w:val="20"/>
+        </w:rPr>
+        <w:t>Experience using both Cloudformation and Terraform to create cloud infrastructure and build a web server</w:t>
+      </w:r>
+    </w:p>
+    <w:p>
+      <w:pPr>
+        <w:pStyle w:val="Normal"/>
+        <w:numPr>
+          <w:ilvl w:val="0"/>
+          <w:numId w:val="1"/>
+        </w:numPr>
+        <w:rPr>
+          <w:sz w:val="20"/>
+          <w:szCs w:val="20"/>
+        </w:rPr>
+      </w:pPr>
+      <w:r>
+        <w:rPr>
+          <w:rFonts w:ascii="Noto Sans" w:hAnsi="Noto Sans"/>
+          <w:sz w:val="20"/>
+          <w:szCs w:val="20"/>
+        </w:rPr>
+        <w:t>Experience working with Docker containers and basic use of Docker compose files</w:t>
       </w:r>
     </w:p>
     <w:p>
@@ -703,7 +911,7 @@
           <w:sz w:val="20"/>
           <w:szCs w:val="20"/>
         </w:rPr>
-        <w:t>Able to break down high level client requirements into the individual pain points and therefore able to suggest and implement the right solution</w:t>
+        <w:t>Keen problem solver with an eye for detail</w:t>
       </w:r>
     </w:p>
     <w:p>
@@ -999,7 +1207,7 @@
         <w:pStyle w:val="ListParagraph"/>
         <w:numPr>
           <w:ilvl w:val="0"/>
-          <w:numId w:val="9"/>
+          <w:numId w:val="8"/>
         </w:numPr>
         <w:rPr>
           <w:rFonts w:ascii="Noto Sans" w:hAnsi="Noto Sans"/>
@@ -1021,7 +1229,7 @@
         <w:pStyle w:val="ListParagraph"/>
         <w:numPr>
           <w:ilvl w:val="0"/>
-          <w:numId w:val="9"/>
+          <w:numId w:val="8"/>
         </w:numPr>
         <w:rPr>
           <w:rFonts w:ascii="Noto Sans" w:hAnsi="Noto Sans"/>
@@ -1035,7 +1243,7 @@
           <w:sz w:val="20"/>
           <w:szCs w:val="20"/>
         </w:rPr>
-        <w:t>Implement visitor counters in my webpages using Lambda, API Gateway and DynamoDB to explore how the applications work in conjunction</w:t>
+        <w:t>Exploring hybrid storage using AWS Storage Gateway with an on-premises server to operate as an off site backup for crucial data as well as for archiving purposes</w:t>
       </w:r>
     </w:p>
     <w:p>
@@ -1043,7 +1251,7 @@
         <w:pStyle w:val="ListParagraph"/>
         <w:numPr>
           <w:ilvl w:val="0"/>
-          <w:numId w:val="9"/>
+          <w:numId w:val="8"/>
         </w:numPr>
         <w:rPr>
           <w:rFonts w:ascii="Noto Sans" w:hAnsi="Noto Sans"/>
@@ -1057,7 +1265,7 @@
           <w:sz w:val="20"/>
           <w:szCs w:val="20"/>
         </w:rPr>
-        <w:t>Creating data insights on website metrics using CloudWatch and QuickSight to help with SEO metrics</w:t>
+        <w:t>Creating a DevOps playground to allow me to test out technologies like Hashicorp Vault, Ansible and Puppet using a secure AWS environment whilst following best practices</w:t>
       </w:r>
     </w:p>
     <w:p>
@@ -1065,7 +1273,7 @@
         <w:pStyle w:val="ListParagraph"/>
         <w:numPr>
           <w:ilvl w:val="0"/>
-          <w:numId w:val="9"/>
+          <w:numId w:val="8"/>
         </w:numPr>
         <w:rPr>
           <w:rFonts w:ascii="Noto Sans" w:hAnsi="Noto Sans"/>
@@ -1079,51 +1287,23 @@
           <w:sz w:val="20"/>
           <w:szCs w:val="20"/>
         </w:rPr>
-        <w:t>Comparing CloudFormation and Terraform to see how both compare and identify use cases for each</w:t>
-      </w:r>
-    </w:p>
-    <w:p>
-      <w:pPr>
-        <w:pStyle w:val="ListParagraph"/>
-        <w:numPr>
-          <w:ilvl w:val="0"/>
-          <w:numId w:val="9"/>
-        </w:numPr>
-        <w:rPr>
-          <w:rFonts w:ascii="Noto Sans" w:hAnsi="Noto Sans"/>
-          <w:sz w:val="20"/>
-          <w:szCs w:val="20"/>
-        </w:rPr>
-      </w:pPr>
-      <w:r>
-        <w:rPr>
-          <w:rFonts w:ascii="Noto Sans" w:hAnsi="Noto Sans"/>
-          <w:sz w:val="20"/>
-          <w:szCs w:val="20"/>
-        </w:rPr>
-        <w:t>Exploring hybrid storage using AWS Storage Gateway with an on-premises server to operate as an off site backup for crucial data as well as for archiving purposes</w:t>
-      </w:r>
-    </w:p>
-    <w:p>
-      <w:pPr>
-        <w:pStyle w:val="ListParagraph"/>
-        <w:numPr>
-          <w:ilvl w:val="0"/>
-          <w:numId w:val="9"/>
-        </w:numPr>
-        <w:rPr>
-          <w:rFonts w:ascii="Noto Sans" w:hAnsi="Noto Sans"/>
-          <w:sz w:val="20"/>
-          <w:szCs w:val="20"/>
-        </w:rPr>
-      </w:pPr>
-      <w:r>
-        <w:rPr>
-          <w:rFonts w:ascii="Noto Sans" w:hAnsi="Noto Sans"/>
-          <w:sz w:val="20"/>
-          <w:szCs w:val="20"/>
-        </w:rPr>
-        <w:t>Created a Lambda function to demonstrate how to automate the folder structure of objects uploaded to an S3 bucket to allow for easier recall and further automation based on certain metrics (i.e. file type)</w:t>
+        <w:t xml:space="preserve">Created a Lambda function </w:t>
+      </w:r>
+      <w:r>
+        <w:rPr>
+          <w:rFonts w:ascii="Noto Sans" w:hAnsi="Noto Sans"/>
+          <w:sz w:val="20"/>
+          <w:szCs w:val="20"/>
+        </w:rPr>
+        <w:t>using Python</w:t>
+      </w:r>
+      <w:r>
+        <w:rPr>
+          <w:rFonts w:ascii="Noto Sans" w:hAnsi="Noto Sans"/>
+          <w:sz w:val="20"/>
+          <w:szCs w:val="20"/>
+        </w:rPr>
+        <w:t xml:space="preserve"> to demonstrate how to automate the folder structure of objects uploaded to an S3 bucket to allow for easier recall and further automation based on certain metrics (i.e. file type)</w:t>
       </w:r>
     </w:p>
     <w:p>
@@ -1253,51 +1433,6 @@
       <w:pPr>
         <w:pStyle w:val="Normal"/>
         <w:rPr>
-          <w:rFonts w:ascii="Noto Sans" w:hAnsi="Noto Sans"/>
-          <w:b/>
-          <w:b/>
-          <w:bCs/>
-          <w:sz w:val="20"/>
-          <w:szCs w:val="20"/>
-        </w:rPr>
-      </w:pPr>
-      <w:r>
-        <w:rPr>
-          <w:rFonts w:ascii="Noto Sans" w:hAnsi="Noto Sans"/>
-          <w:b/>
-          <w:bCs/>
-          <w:sz w:val="20"/>
-          <w:szCs w:val="20"/>
-        </w:rPr>
-        <w:t>Upskilling</w:t>
-      </w:r>
-    </w:p>
-    <w:p>
-      <w:pPr>
-        <w:pStyle w:val="ListParagraph"/>
-        <w:numPr>
-          <w:ilvl w:val="0"/>
-          <w:numId w:val="8"/>
-        </w:numPr>
-        <w:rPr>
-          <w:rFonts w:ascii="Noto Sans" w:hAnsi="Noto Sans"/>
-          <w:sz w:val="20"/>
-          <w:szCs w:val="20"/>
-        </w:rPr>
-      </w:pPr>
-      <w:r>
-        <w:rPr>
-          <w:rFonts w:ascii="Noto Sans" w:hAnsi="Noto Sans"/>
-          <w:sz w:val="20"/>
-          <w:szCs w:val="20"/>
-        </w:rPr>
-        <w:t>Working towards the Terraform Associate, AWS Security Specialty and Solutions Architect Professional Exams</w:t>
-      </w:r>
-    </w:p>
-    <w:p>
-      <w:pPr>
-        <w:pStyle w:val="Normal"/>
-        <w:rPr>
           <w:sz w:val="12"/>
         </w:rPr>
       </w:pPr>
@@ -1329,6 +1464,167 @@
           <w:u w:val="single"/>
         </w:rPr>
         <w:t>Career History</w:t>
+      </w:r>
+    </w:p>
+    <w:p>
+      <w:pPr>
+        <w:pStyle w:val="Normal"/>
+        <w:rPr/>
+      </w:pPr>
+      <w:r>
+        <w:rPr>
+          <w:rFonts w:ascii="Noto Sans" w:hAnsi="Noto Sans"/>
+          <w:b/>
+          <w:bCs/>
+          <w:sz w:val="22"/>
+          <w:szCs w:val="22"/>
+        </w:rPr>
+        <w:t>Technical Architect</w:t>
+        <w:tab/>
+        <w:tab/>
+        <w:tab/>
+        <w:tab/>
+        <w:t>6point6 Limited</w:t>
+        <w:tab/>
+        <w:tab/>
+        <w:t>Mar 2022 – Present</w:t>
+      </w:r>
+    </w:p>
+    <w:p>
+      <w:pPr>
+        <w:pStyle w:val="Normal"/>
+        <w:numPr>
+          <w:ilvl w:val="0"/>
+          <w:numId w:val="4"/>
+        </w:numPr>
+        <w:rPr>
+          <w:sz w:val="20"/>
+          <w:szCs w:val="20"/>
+        </w:rPr>
+      </w:pPr>
+      <w:r>
+        <w:rPr>
+          <w:rFonts w:ascii="Noto Sans" w:hAnsi="Noto Sans"/>
+          <w:b w:val="false"/>
+          <w:bCs w:val="false"/>
+          <w:sz w:val="20"/>
+          <w:szCs w:val="20"/>
+        </w:rPr>
+        <w:t>Working in the public sector to help design and implement transformative services to increase efficiency and help the client adapt quickly to fast-moving requirements and aid in their transition away from their legacy platforms</w:t>
+      </w:r>
+    </w:p>
+    <w:p>
+      <w:pPr>
+        <w:pStyle w:val="Normal"/>
+        <w:numPr>
+          <w:ilvl w:val="0"/>
+          <w:numId w:val="4"/>
+        </w:numPr>
+        <w:rPr>
+          <w:sz w:val="20"/>
+          <w:szCs w:val="20"/>
+        </w:rPr>
+      </w:pPr>
+      <w:r>
+        <w:rPr>
+          <w:rFonts w:ascii="Noto Sans" w:hAnsi="Noto Sans"/>
+          <w:b w:val="false"/>
+          <w:bCs w:val="false"/>
+          <w:sz w:val="20"/>
+          <w:szCs w:val="20"/>
+        </w:rPr>
+        <w:t>Working with multiple stakeholders across multiple fields including SecOps, DevOps, Developers and leadership and management teams</w:t>
+      </w:r>
+    </w:p>
+    <w:p>
+      <w:pPr>
+        <w:pStyle w:val="Normal"/>
+        <w:numPr>
+          <w:ilvl w:val="0"/>
+          <w:numId w:val="4"/>
+        </w:numPr>
+        <w:rPr>
+          <w:sz w:val="20"/>
+          <w:szCs w:val="20"/>
+        </w:rPr>
+      </w:pPr>
+      <w:r>
+        <w:rPr>
+          <w:rFonts w:ascii="Noto Sans" w:hAnsi="Noto Sans"/>
+          <w:b w:val="false"/>
+          <w:bCs w:val="false"/>
+          <w:sz w:val="20"/>
+          <w:szCs w:val="20"/>
+        </w:rPr>
+        <w:t xml:space="preserve">Working internally to design, build and deploy a technical assessment platform </w:t>
+      </w:r>
+      <w:r>
+        <w:rPr>
+          <w:rFonts w:ascii="Noto Sans" w:hAnsi="Noto Sans"/>
+          <w:b w:val="false"/>
+          <w:bCs w:val="false"/>
+          <w:sz w:val="20"/>
+          <w:szCs w:val="20"/>
+        </w:rPr>
+        <w:t>which is hosted on AWS using Docker and RDS</w:t>
+      </w:r>
+      <w:r>
+        <w:rPr>
+          <w:rFonts w:ascii="Noto Sans" w:hAnsi="Noto Sans"/>
+          <w:b w:val="false"/>
+          <w:bCs w:val="false"/>
+          <w:sz w:val="20"/>
+          <w:szCs w:val="20"/>
+        </w:rPr>
+        <w:t>.</w:t>
+      </w:r>
+    </w:p>
+    <w:p>
+      <w:pPr>
+        <w:pStyle w:val="Normal"/>
+        <w:numPr>
+          <w:ilvl w:val="0"/>
+          <w:numId w:val="4"/>
+        </w:numPr>
+        <w:rPr>
+          <w:sz w:val="20"/>
+          <w:szCs w:val="20"/>
+        </w:rPr>
+      </w:pPr>
+      <w:r>
+        <w:rPr>
+          <w:rFonts w:ascii="Noto Sans" w:hAnsi="Noto Sans"/>
+          <w:b w:val="false"/>
+          <w:bCs w:val="false"/>
+          <w:sz w:val="20"/>
+          <w:szCs w:val="20"/>
+        </w:rPr>
+        <w:t>Co-chair the green team to help the company achieve their goal of joining The Climate Pledge and being Net Zero carbon by 2040</w:t>
+      </w:r>
+    </w:p>
+    <w:p>
+      <w:pPr>
+        <w:pStyle w:val="Normal"/>
+        <w:rPr>
+          <w:rFonts w:ascii="Noto Sans" w:hAnsi="Noto Sans"/>
+          <w:b/>
+          <w:b/>
+          <w:bCs/>
+          <w:i/>
+          <w:i/>
+          <w:iCs/>
+          <w:u w:val="single"/>
+        </w:rPr>
+      </w:pPr>
+      <w:r>
+        <w:rPr>
+          <w:rFonts w:ascii="Noto Sans" w:hAnsi="Noto Sans"/>
+          <w:b/>
+          <w:bCs/>
+          <w:i/>
+          <w:iCs/>
+          <w:u w:val="single"/>
+        </w:rPr>
       </w:r>
     </w:p>
     <w:p>
@@ -1360,7 +1656,19 @@
         <w:t>Hillier Hopkins LLP</w:t>
         <w:tab/>
         <w:tab/>
-        <w:t>Feb 2017 – Present</w:t>
+        <w:t xml:space="preserve">Feb 2017 – </w:t>
+      </w:r>
+      <w:r>
+        <w:rPr>
+          <w:rFonts w:ascii="Noto Sans" w:hAnsi="Noto Sans"/>
+          <w:b/>
+          <w:bCs/>
+          <w:i w:val="false"/>
+          <w:iCs w:val="false"/>
+          <w:sz w:val="22"/>
+          <w:szCs w:val="22"/>
+        </w:rPr>
+        <w:t>Feb 2022</w:t>
       </w:r>
     </w:p>
     <w:p>
@@ -1701,7 +2009,7 @@
       <w:headerReference w:type="default" r:id="rId3"/>
       <w:type w:val="nextPage"/>
       <w:pgSz w:w="12240" w:h="15840"/>
-      <w:pgMar w:left="1134" w:right="1134" w:header="0" w:top="425" w:footer="0" w:bottom="1134" w:gutter="0"/>
+      <w:pgMar w:left="1134" w:right="1134" w:gutter="0" w:header="0" w:top="425" w:footer="0" w:bottom="1134"/>
       <w:pgNumType w:fmt="decimal"/>
       <w:formProt w:val="false"/>
       <w:textDirection w:val="lrTb"/>
@@ -1712,7 +2020,7 @@
 </file>
 
 <file path=word/header1.xml><?xml version="1.0" encoding="utf-8"?>
-<w:hdr xmlns:o="urn:schemas-microsoft-com:office:office" xmlns:r="http://schemas.openxmlformats.org/officeDocument/2006/relationships" xmlns:v="urn:schemas-microsoft-com:vml" xmlns:w="http://schemas.openxmlformats.org/wordprocessingml/2006/main" xmlns:w10="urn:schemas-microsoft-com:office:word" xmlns:wp="http://schemas.openxmlformats.org/drawingml/2006/wordprocessingDrawing" xmlns:wps="http://schemas.microsoft.com/office/word/2010/wordprocessingShape" xmlns:wpg="http://schemas.microsoft.com/office/word/2010/wordprocessingGroup" xmlns:mc="http://schemas.openxmlformats.org/markup-compatibility/2006" xmlns:wp14="http://schemas.microsoft.com/office/word/2010/wordprocessingDrawing" xmlns:w14="http://schemas.microsoft.com/office/word/2010/wordml" mc:Ignorable="w14 wp14">
+<w:hdr xmlns:o="urn:schemas-microsoft-com:office:office" xmlns:r="http://schemas.openxmlformats.org/officeDocument/2006/relationships" xmlns:v="urn:schemas-microsoft-com:vml" xmlns:w="http://schemas.openxmlformats.org/wordprocessingml/2006/main" xmlns:w10="urn:schemas-microsoft-com:office:word" xmlns:wp="http://schemas.openxmlformats.org/drawingml/2006/wordprocessingDrawing" xmlns:wps="http://schemas.microsoft.com/office/word/2010/wordprocessingShape" xmlns:wpg="http://schemas.microsoft.com/office/word/2010/wordprocessingGroup" xmlns:mc="http://schemas.openxmlformats.org/markup-compatibility/2006" xmlns:wp14="http://schemas.microsoft.com/office/word/2010/wordprocessingDrawing" xmlns:w14="http://schemas.microsoft.com/office/word/2010/wordml" xmlns:w15="http://schemas.microsoft.com/office/word/2012/wordml" mc:Ignorable="w14 wp14 w15">
   <w:p>
     <w:pPr>
       <w:pStyle w:val="Header"/>
@@ -2824,143 +3132,6 @@
     </w:lvl>
   </w:abstractNum>
   <w:abstractNum w:abstractNumId="9">
-    <w:lvl w:ilvl="0">
-      <w:start w:val="1"/>
-      <w:numFmt w:val="bullet"/>
-      <w:lvlText w:val="·"/>
-      <w:lvlJc w:val="left"/>
-      <w:pPr>
-        <w:tabs>
-          <w:tab w:val="num" w:pos="0"/>
-        </w:tabs>
-        <w:ind w:left="720" w:hanging="360"/>
-      </w:pPr>
-      <w:rPr>
-        <w:rFonts w:ascii="Symbol" w:hAnsi="Symbol" w:cs="Symbol" w:hint="default"/>
-      </w:rPr>
-    </w:lvl>
-    <w:lvl w:ilvl="1">
-      <w:start w:val="1"/>
-      <w:numFmt w:val="bullet"/>
-      <w:lvlText w:val="o"/>
-      <w:lvlJc w:val="left"/>
-      <w:pPr>
-        <w:tabs>
-          <w:tab w:val="num" w:pos="0"/>
-        </w:tabs>
-        <w:ind w:left="1440" w:hanging="360"/>
-      </w:pPr>
-      <w:rPr>
-        <w:rFonts w:ascii="Courier New" w:hAnsi="Courier New" w:cs="Courier New" w:hint="default"/>
-      </w:rPr>
-    </w:lvl>
-    <w:lvl w:ilvl="2">
-      <w:start w:val="1"/>
-      <w:numFmt w:val="bullet"/>
-      <w:lvlText w:val=""/>
-      <w:lvlJc w:val="left"/>
-      <w:pPr>
-        <w:tabs>
-          <w:tab w:val="num" w:pos="0"/>
-        </w:tabs>
-        <w:ind w:left="2160" w:hanging="360"/>
-      </w:pPr>
-      <w:rPr>
-        <w:rFonts w:ascii="Wingdings" w:hAnsi="Wingdings" w:cs="Wingdings" w:hint="default"/>
-      </w:rPr>
-    </w:lvl>
-    <w:lvl w:ilvl="3">
-      <w:start w:val="1"/>
-      <w:numFmt w:val="bullet"/>
-      <w:lvlText w:val=""/>
-      <w:lvlJc w:val="left"/>
-      <w:pPr>
-        <w:tabs>
-          <w:tab w:val="num" w:pos="0"/>
-        </w:tabs>
-        <w:ind w:left="2880" w:hanging="360"/>
-      </w:pPr>
-      <w:rPr>
-        <w:rFonts w:ascii="Symbol" w:hAnsi="Symbol" w:cs="Symbol" w:hint="default"/>
-      </w:rPr>
-    </w:lvl>
-    <w:lvl w:ilvl="4">
-      <w:start w:val="1"/>
-      <w:numFmt w:val="bullet"/>
-      <w:lvlText w:val="o"/>
-      <w:lvlJc w:val="left"/>
-      <w:pPr>
-        <w:tabs>
-          <w:tab w:val="num" w:pos="0"/>
-        </w:tabs>
-        <w:ind w:left="3600" w:hanging="360"/>
-      </w:pPr>
-      <w:rPr>
-        <w:rFonts w:ascii="Courier New" w:hAnsi="Courier New" w:cs="Courier New" w:hint="default"/>
-      </w:rPr>
-    </w:lvl>
-    <w:lvl w:ilvl="5">
-      <w:start w:val="1"/>
-      <w:numFmt w:val="bullet"/>
-      <w:lvlText w:val=""/>
-      <w:lvlJc w:val="left"/>
-      <w:pPr>
-        <w:tabs>
-          <w:tab w:val="num" w:pos="0"/>
-        </w:tabs>
-        <w:ind w:left="4320" w:hanging="360"/>
-      </w:pPr>
-      <w:rPr>
-        <w:rFonts w:ascii="Wingdings" w:hAnsi="Wingdings" w:cs="Wingdings" w:hint="default"/>
-      </w:rPr>
-    </w:lvl>
-    <w:lvl w:ilvl="6">
-      <w:start w:val="1"/>
-      <w:numFmt w:val="bullet"/>
-      <w:lvlText w:val=""/>
-      <w:lvlJc w:val="left"/>
-      <w:pPr>
-        <w:tabs>
-          <w:tab w:val="num" w:pos="0"/>
-        </w:tabs>
-        <w:ind w:left="5040" w:hanging="360"/>
-      </w:pPr>
-      <w:rPr>
-        <w:rFonts w:ascii="Symbol" w:hAnsi="Symbol" w:cs="Symbol" w:hint="default"/>
-      </w:rPr>
-    </w:lvl>
-    <w:lvl w:ilvl="7">
-      <w:start w:val="1"/>
-      <w:numFmt w:val="bullet"/>
-      <w:lvlText w:val="o"/>
-      <w:lvlJc w:val="left"/>
-      <w:pPr>
-        <w:tabs>
-          <w:tab w:val="num" w:pos="0"/>
-        </w:tabs>
-        <w:ind w:left="5760" w:hanging="360"/>
-      </w:pPr>
-      <w:rPr>
-        <w:rFonts w:ascii="Courier New" w:hAnsi="Courier New" w:cs="Courier New" w:hint="default"/>
-      </w:rPr>
-    </w:lvl>
-    <w:lvl w:ilvl="8">
-      <w:start w:val="1"/>
-      <w:numFmt w:val="bullet"/>
-      <w:lvlText w:val=""/>
-      <w:lvlJc w:val="left"/>
-      <w:pPr>
-        <w:tabs>
-          <w:tab w:val="num" w:pos="0"/>
-        </w:tabs>
-        <w:ind w:left="6480" w:hanging="360"/>
-      </w:pPr>
-      <w:rPr>
-        <w:rFonts w:ascii="Wingdings" w:hAnsi="Wingdings" w:cs="Wingdings" w:hint="default"/>
-      </w:rPr>
-    </w:lvl>
-  </w:abstractNum>
-  <w:abstractNum w:abstractNumId="10">
     <w:lvl w:ilvl="0">
       <w:start w:val="1"/>
       <w:numFmt w:val="none"/>
@@ -3105,9 +3276,6 @@
   </w:num>
   <w:num w:numId="9">
     <w:abstractNumId w:val="9"/>
-  </w:num>
-  <w:num w:numId="10">
-    <w:abstractNumId w:val="10"/>
   </w:num>
 </w:numbering>
 </file>
@@ -3290,7 +3458,6 @@
   <w:style w:type="paragraph" w:styleId="Heading1">
     <w:name w:val="Heading 1"/>
     <w:basedOn w:val="Normal"/>
-    <w:link w:val="12"/>
     <w:uiPriority w:val="9"/>
     <w:qFormat/>
     <w:pPr>
@@ -3308,7 +3475,6 @@
   <w:style w:type="paragraph" w:styleId="Heading2">
     <w:name w:val="Heading 2"/>
     <w:basedOn w:val="Normal"/>
-    <w:link w:val="14"/>
     <w:uiPriority w:val="9"/>
     <w:unhideWhenUsed/>
     <w:qFormat/>
@@ -3326,7 +3492,6 @@
   <w:style w:type="paragraph" w:styleId="Heading3">
     <w:name w:val="Heading 3"/>
     <w:basedOn w:val="Normal"/>
-    <w:link w:val="16"/>
     <w:uiPriority w:val="9"/>
     <w:unhideWhenUsed/>
     <w:qFormat/>
@@ -3345,7 +3510,6 @@
   <w:style w:type="paragraph" w:styleId="Heading4">
     <w:name w:val="Heading 4"/>
     <w:basedOn w:val="Normal"/>
-    <w:link w:val="18"/>
     <w:uiPriority w:val="9"/>
     <w:unhideWhenUsed/>
     <w:qFormat/>
@@ -3366,7 +3530,6 @@
   <w:style w:type="paragraph" w:styleId="Heading5">
     <w:name w:val="Heading 5"/>
     <w:basedOn w:val="Normal"/>
-    <w:link w:val="20"/>
     <w:uiPriority w:val="9"/>
     <w:unhideWhenUsed/>
     <w:qFormat/>
@@ -3387,7 +3550,6 @@
   <w:style w:type="paragraph" w:styleId="Heading6">
     <w:name w:val="Heading 6"/>
     <w:basedOn w:val="Normal"/>
-    <w:link w:val="22"/>
     <w:uiPriority w:val="9"/>
     <w:unhideWhenUsed/>
     <w:qFormat/>
@@ -3408,7 +3570,6 @@
   <w:style w:type="paragraph" w:styleId="Heading7">
     <w:name w:val="Heading 7"/>
     <w:basedOn w:val="Normal"/>
-    <w:link w:val="24"/>
     <w:uiPriority w:val="9"/>
     <w:unhideWhenUsed/>
     <w:qFormat/>
@@ -3431,7 +3592,6 @@
   <w:style w:type="paragraph" w:styleId="Heading8">
     <w:name w:val="Heading 8"/>
     <w:basedOn w:val="Normal"/>
-    <w:link w:val="26"/>
     <w:uiPriority w:val="9"/>
     <w:unhideWhenUsed/>
     <w:qFormat/>
@@ -3452,7 +3612,6 @@
   <w:style w:type="paragraph" w:styleId="Heading9">
     <w:name w:val="Heading 9"/>
     <w:basedOn w:val="Normal"/>
-    <w:link w:val="28"/>
     <w:uiPriority w:val="9"/>
     <w:unhideWhenUsed/>
     <w:qFormat/>
@@ -3473,7 +3632,6 @@
   <w:style w:type="character" w:styleId="Heading1Char">
     <w:name w:val="Heading 1 Char"/>
     <w:basedOn w:val="DefaultParagraphFont"/>
-    <w:link w:val="11"/>
     <w:uiPriority w:val="9"/>
     <w:qFormat/>
     <w:rPr>
@@ -3485,7 +3643,6 @@
   <w:style w:type="character" w:styleId="Heading2Char">
     <w:name w:val="Heading 2 Char"/>
     <w:basedOn w:val="DefaultParagraphFont"/>
-    <w:link w:val="13"/>
     <w:uiPriority w:val="9"/>
     <w:qFormat/>
     <w:rPr>
@@ -3496,7 +3653,6 @@
   <w:style w:type="character" w:styleId="Heading3Char">
     <w:name w:val="Heading 3 Char"/>
     <w:basedOn w:val="DefaultParagraphFont"/>
-    <w:link w:val="15"/>
     <w:uiPriority w:val="9"/>
     <w:qFormat/>
     <w:rPr>
@@ -3508,7 +3664,6 @@
   <w:style w:type="character" w:styleId="Heading4Char">
     <w:name w:val="Heading 4 Char"/>
     <w:basedOn w:val="DefaultParagraphFont"/>
-    <w:link w:val="17"/>
     <w:uiPriority w:val="9"/>
     <w:qFormat/>
     <w:rPr>
@@ -3522,7 +3677,6 @@
   <w:style w:type="character" w:styleId="Heading5Char">
     <w:name w:val="Heading 5 Char"/>
     <w:basedOn w:val="DefaultParagraphFont"/>
-    <w:link w:val="19"/>
     <w:uiPriority w:val="9"/>
     <w:qFormat/>
     <w:rPr>
@@ -3536,7 +3690,6 @@
   <w:style w:type="character" w:styleId="Heading6Char">
     <w:name w:val="Heading 6 Char"/>
     <w:basedOn w:val="DefaultParagraphFont"/>
-    <w:link w:val="21"/>
     <w:uiPriority w:val="9"/>
     <w:qFormat/>
     <w:rPr>
@@ -3550,7 +3703,6 @@
   <w:style w:type="character" w:styleId="Heading7Char">
     <w:name w:val="Heading 7 Char"/>
     <w:basedOn w:val="DefaultParagraphFont"/>
-    <w:link w:val="23"/>
     <w:uiPriority w:val="9"/>
     <w:qFormat/>
     <w:rPr>
@@ -3566,7 +3718,6 @@
   <w:style w:type="character" w:styleId="Heading8Char">
     <w:name w:val="Heading 8 Char"/>
     <w:basedOn w:val="DefaultParagraphFont"/>
-    <w:link w:val="25"/>
     <w:uiPriority w:val="9"/>
     <w:qFormat/>
     <w:rPr>
@@ -3580,7 +3731,6 @@
   <w:style w:type="character" w:styleId="Heading9Char">
     <w:name w:val="Heading 9 Char"/>
     <w:basedOn w:val="DefaultParagraphFont"/>
-    <w:link w:val="27"/>
     <w:uiPriority w:val="9"/>
     <w:qFormat/>
     <w:rPr>
@@ -3594,7 +3744,6 @@
   <w:style w:type="character" w:styleId="TitleChar">
     <w:name w:val="Title Char"/>
     <w:basedOn w:val="DefaultParagraphFont"/>
-    <w:link w:val="32"/>
     <w:uiPriority w:val="10"/>
     <w:qFormat/>
     <w:rPr>
@@ -3605,7 +3754,6 @@
   <w:style w:type="character" w:styleId="SubtitleChar">
     <w:name w:val="Subtitle Char"/>
     <w:basedOn w:val="DefaultParagraphFont"/>
-    <w:link w:val="34"/>
     <w:uiPriority w:val="11"/>
     <w:qFormat/>
     <w:rPr>
@@ -3615,7 +3763,6 @@
   </w:style>
   <w:style w:type="character" w:styleId="QuoteChar">
     <w:name w:val="Quote Char"/>
-    <w:link w:val="36"/>
     <w:uiPriority w:val="29"/>
     <w:qFormat/>
     <w:rPr>
@@ -3624,7 +3771,6 @@
   </w:style>
   <w:style w:type="character" w:styleId="IntenseQuoteChar">
     <w:name w:val="Intense Quote Char"/>
-    <w:link w:val="38"/>
     <w:uiPriority w:val="30"/>
     <w:qFormat/>
     <w:rPr>
@@ -3634,7 +3780,6 @@
   <w:style w:type="character" w:styleId="HeaderChar">
     <w:name w:val="Header Char"/>
     <w:basedOn w:val="DefaultParagraphFont"/>
-    <w:link w:val="40"/>
     <w:uiPriority w:val="99"/>
     <w:qFormat/>
     <w:rPr/>
@@ -3642,21 +3787,18 @@
   <w:style w:type="character" w:styleId="FooterChar">
     <w:name w:val="Footer Char"/>
     <w:basedOn w:val="DefaultParagraphFont"/>
-    <w:link w:val="42"/>
     <w:uiPriority w:val="99"/>
     <w:qFormat/>
     <w:rPr/>
   </w:style>
   <w:style w:type="character" w:styleId="CaptionChar">
     <w:name w:val="Caption Char"/>
-    <w:link w:val="42"/>
     <w:uiPriority w:val="99"/>
     <w:qFormat/>
     <w:rPr/>
   </w:style>
   <w:style w:type="character" w:styleId="FootnoteTextChar">
     <w:name w:val="Footnote Text Char"/>
-    <w:link w:val="173"/>
     <w:uiPriority w:val="99"/>
     <w:qFormat/>
     <w:rPr>
@@ -3680,7 +3822,6 @@
   </w:style>
   <w:style w:type="character" w:styleId="EndnoteTextChar">
     <w:name w:val="Endnote Text Char"/>
-    <w:link w:val="176"/>
     <w:uiPriority w:val="99"/>
     <w:qFormat/>
     <w:rPr>
@@ -3811,7 +3952,6 @@
   <w:style w:type="paragraph" w:styleId="Title">
     <w:name w:val="Title"/>
     <w:basedOn w:val="Normal"/>
-    <w:link w:val="33"/>
     <w:uiPriority w:val="10"/>
     <w:qFormat/>
     <w:pPr>
@@ -3826,7 +3966,6 @@
   <w:style w:type="paragraph" w:styleId="Subtitle">
     <w:name w:val="Subtitle"/>
     <w:basedOn w:val="Normal"/>
-    <w:link w:val="35"/>
     <w:uiPriority w:val="11"/>
     <w:qFormat/>
     <w:pPr>
@@ -3840,7 +3979,6 @@
   <w:style w:type="paragraph" w:styleId="Quote">
     <w:name w:val="Quote"/>
     <w:basedOn w:val="Normal"/>
-    <w:link w:val="37"/>
     <w:uiPriority w:val="29"/>
     <w:qFormat/>
     <w:pPr>
@@ -3853,7 +3991,6 @@
   <w:style w:type="paragraph" w:styleId="IntenseQuote">
     <w:name w:val="Intense Quote"/>
     <w:basedOn w:val="Normal"/>
-    <w:link w:val="39"/>
     <w:uiPriority w:val="30"/>
     <w:qFormat/>
     <w:pPr>
@@ -3881,7 +4018,6 @@
   <w:style w:type="paragraph" w:styleId="Header">
     <w:name w:val="Header"/>
     <w:basedOn w:val="Normal"/>
-    <w:link w:val="41"/>
     <w:uiPriority w:val="99"/>
     <w:unhideWhenUsed/>
     <w:pPr>
@@ -3897,7 +4033,6 @@
   <w:style w:type="paragraph" w:styleId="Footer">
     <w:name w:val="Footer"/>
     <w:basedOn w:val="Normal"/>
-    <w:link w:val="45"/>
     <w:uiPriority w:val="99"/>
     <w:unhideWhenUsed/>
     <w:pPr>
@@ -3913,7 +4048,6 @@
   <w:style w:type="paragraph" w:styleId="Footnote">
     <w:name w:val="Footnote Text"/>
     <w:basedOn w:val="Normal"/>
-    <w:link w:val="174"/>
     <w:uiPriority w:val="99"/>
     <w:semiHidden/>
     <w:unhideWhenUsed/>
@@ -3927,7 +4061,6 @@
   <w:style w:type="paragraph" w:styleId="Endnote">
     <w:name w:val="Endnote Text"/>
     <w:basedOn w:val="Normal"/>
-    <w:link w:val="177"/>
     <w:uiPriority w:val="99"/>
     <w:semiHidden/>
     <w:unhideWhenUsed/>
@@ -4037,7 +4170,13 @@
     </w:pPr>
     <w:rPr/>
   </w:style>
-  <w:style w:type="paragraph" w:styleId="TOCHeading">
+  <w:style w:type="paragraph" w:styleId="IndexHeading">
+    <w:name w:val="Index Heading"/>
+    <w:basedOn w:val="Heading"/>
+    <w:pPr/>
+    <w:rPr/>
+  </w:style>
+  <w:style w:type="paragraph" w:styleId="ContentsHeading">
     <w:name w:val="TOC Heading"/>
     <w:uiPriority w:val="39"/>
     <w:unhideWhenUsed/>

</xml_diff>